<commit_message>
Add NICE CWF mapping table
</commit_message>
<xml_diff>
--- a/getting-started-with-openstack/Lab 1 - Getting Started with OpenStack.docx
+++ b/getting-started-with-openstack/Lab 1 - Getting Started with OpenStack.docx
@@ -9,8 +9,6 @@
       <w:r>
         <w:t xml:space="preserve">Lab - </w:t>
       </w:r>
-      <w:bookmarkStart w:id="0" w:name="_GoBack"/>
-      <w:bookmarkEnd w:id="0"/>
       <w:r>
         <w:t>Getting Started with OpenStack</w:t>
       </w:r>
@@ -122,6 +120,198 @@
     </w:p>
     <w:p>
       <w:pPr>
+        <w:pStyle w:val="Heading2"/>
+      </w:pPr>
+      <w:r>
+        <w:t>Relevant</w:t>
+      </w:r>
+      <w:r>
+        <w:t xml:space="preserve"> </w:t>
+      </w:r>
+      <w:r>
+        <w:t xml:space="preserve">NICE Cybersecurity Framework </w:t>
+      </w:r>
+      <w:r>
+        <w:t>Version NIST 800-181, TASKS and KSA</w:t>
+      </w:r>
+      <w:r>
+        <w:t>s</w:t>
+      </w:r>
+      <w:r>
+        <w:t xml:space="preserve"> </w:t>
+      </w:r>
+      <w:r>
+        <w:rPr>
+          <w:sz w:val="22"/>
+        </w:rPr>
+        <w:t>(</w:t>
+      </w:r>
+      <w:hyperlink r:id="rId8" w:history="1">
+        <w:r>
+          <w:rPr>
+            <w:rStyle w:val="Hyperlink"/>
+            <w:sz w:val="22"/>
+          </w:rPr>
+          <w:t>https://www.nist.gov/itl/applied-cybersecurity/nice/resources/nice-cybersecurity-workforce-framework</w:t>
+        </w:r>
+      </w:hyperlink>
+      <w:r>
+        <w:rPr>
+          <w:sz w:val="22"/>
+        </w:rPr>
+        <w:t xml:space="preserve">) </w:t>
+      </w:r>
+    </w:p>
+    <w:tbl>
+      <w:tblPr>
+        <w:tblStyle w:val="TableGrid"/>
+        <w:tblW w:w="0" w:type="auto"/>
+        <w:tblLook w:val="04A0" w:firstRow="1" w:lastRow="0" w:firstColumn="1" w:lastColumn="0" w:noHBand="0" w:noVBand="1"/>
+      </w:tblPr>
+      <w:tblGrid>
+        <w:gridCol w:w="1795"/>
+        <w:gridCol w:w="7555"/>
+      </w:tblGrid>
+      <w:tr>
+        <w:tc>
+          <w:tcPr>
+            <w:tcW w:w="1795" w:type="dxa"/>
+          </w:tcPr>
+          <w:p>
+            <w:pPr>
+              <w:rPr>
+                <w:b/>
+              </w:rPr>
+            </w:pPr>
+            <w:r>
+              <w:rPr>
+                <w:b/>
+              </w:rPr>
+              <w:t>TASK(S)</w:t>
+            </w:r>
+          </w:p>
+        </w:tc>
+        <w:tc>
+          <w:tcPr>
+            <w:tcW w:w="7555" w:type="dxa"/>
+          </w:tcPr>
+          <w:p>
+            <w:r>
+              <w:t>T0489</w:t>
+            </w:r>
+            <w:bookmarkStart w:id="0" w:name="_GoBack"/>
+            <w:bookmarkEnd w:id="0"/>
+          </w:p>
+        </w:tc>
+      </w:tr>
+      <w:tr>
+        <w:tc>
+          <w:tcPr>
+            <w:tcW w:w="1795" w:type="dxa"/>
+          </w:tcPr>
+          <w:p>
+            <w:pPr>
+              <w:rPr>
+                <w:b/>
+              </w:rPr>
+            </w:pPr>
+            <w:r>
+              <w:rPr>
+                <w:b/>
+              </w:rPr>
+              <w:t>Knowledge ID</w:t>
+            </w:r>
+          </w:p>
+        </w:tc>
+        <w:tc>
+          <w:tcPr>
+            <w:tcW w:w="7555" w:type="dxa"/>
+          </w:tcPr>
+          <w:p>
+            <w:r>
+              <w:t>K0610</w:t>
+            </w:r>
+            <w:r>
+              <w:t xml:space="preserve">, </w:t>
+            </w:r>
+            <w:r>
+              <w:t>K0230</w:t>
+            </w:r>
+            <w:r>
+              <w:t xml:space="preserve">, </w:t>
+            </w:r>
+            <w:r>
+              <w:t>K0056</w:t>
+            </w:r>
+            <w:r>
+              <w:t xml:space="preserve">, </w:t>
+            </w:r>
+            <w:r>
+              <w:t>K0336</w:t>
+            </w:r>
+          </w:p>
+        </w:tc>
+      </w:tr>
+      <w:tr>
+        <w:tc>
+          <w:tcPr>
+            <w:tcW w:w="1795" w:type="dxa"/>
+          </w:tcPr>
+          <w:p>
+            <w:pPr>
+              <w:rPr>
+                <w:b/>
+              </w:rPr>
+            </w:pPr>
+            <w:r>
+              <w:rPr>
+                <w:b/>
+              </w:rPr>
+              <w:t>Skill ID</w:t>
+            </w:r>
+          </w:p>
+        </w:tc>
+        <w:tc>
+          <w:tcPr>
+            <w:tcW w:w="7555" w:type="dxa"/>
+          </w:tcPr>
+          <w:p>
+            <w:r>
+              <w:t>S0073</w:t>
+            </w:r>
+          </w:p>
+        </w:tc>
+      </w:tr>
+      <w:tr>
+        <w:tc>
+          <w:tcPr>
+            <w:tcW w:w="1795" w:type="dxa"/>
+          </w:tcPr>
+          <w:p>
+            <w:pPr>
+              <w:rPr>
+                <w:b/>
+              </w:rPr>
+            </w:pPr>
+            <w:r>
+              <w:rPr>
+                <w:b/>
+              </w:rPr>
+              <w:t>Ability ID</w:t>
+            </w:r>
+          </w:p>
+        </w:tc>
+        <w:tc>
+          <w:tcPr>
+            <w:tcW w:w="7555" w:type="dxa"/>
+          </w:tcPr>
+          <w:p/>
+        </w:tc>
+      </w:tr>
+    </w:tbl>
+    <w:p/>
+    <w:p>
+      <w:pPr>
         <w:pStyle w:val="Heading1"/>
       </w:pPr>
       <w:r>
@@ -238,6 +428,7 @@
     <w:p>
       <w:proofErr w:type="spellStart"/>
       <w:r>
+        <w:lastRenderedPageBreak/>
         <w:t>asdfadsfadsf</w:t>
       </w:r>
       <w:proofErr w:type="spellEnd"/>
@@ -275,12 +466,11 @@
         <w:pStyle w:val="IntenseQuote"/>
       </w:pPr>
       <w:r>
-        <w:lastRenderedPageBreak/>
         <w:t>End of Lab</w:t>
       </w:r>
     </w:p>
     <w:sectPr>
-      <w:footerReference w:type="default" r:id="rId8"/>
+      <w:footerReference w:type="default" r:id="rId9"/>
       <w:pgSz w:w="12240" w:h="15840"/>
       <w:pgMar w:top="1440" w:right="1440" w:bottom="1440" w:left="1440" w:header="720" w:footer="720" w:gutter="0"/>
       <w:cols w:space="720"/>
@@ -1920,6 +2110,48 @@
     <w:uiPriority w:val="99"/>
     <w:rsid w:val="00853FDD"/>
   </w:style>
+  <w:style w:type="table" w:styleId="TableGrid">
+    <w:name w:val="Table Grid"/>
+    <w:basedOn w:val="TableNormal"/>
+    <w:uiPriority w:val="39"/>
+    <w:rsid w:val="00E6577D"/>
+    <w:pPr>
+      <w:spacing w:after="0" w:line="240" w:lineRule="auto"/>
+    </w:pPr>
+    <w:tblPr>
+      <w:tblBorders>
+        <w:top w:val="single" w:sz="4" w:space="0" w:color="auto"/>
+        <w:left w:val="single" w:sz="4" w:space="0" w:color="auto"/>
+        <w:bottom w:val="single" w:sz="4" w:space="0" w:color="auto"/>
+        <w:right w:val="single" w:sz="4" w:space="0" w:color="auto"/>
+        <w:insideH w:val="single" w:sz="4" w:space="0" w:color="auto"/>
+        <w:insideV w:val="single" w:sz="4" w:space="0" w:color="auto"/>
+      </w:tblBorders>
+    </w:tblPr>
+  </w:style>
+  <w:style w:type="character" w:styleId="Hyperlink">
+    <w:name w:val="Hyperlink"/>
+    <w:basedOn w:val="DefaultParagraphFont"/>
+    <w:uiPriority w:val="99"/>
+    <w:unhideWhenUsed/>
+    <w:rsid w:val="002023E6"/>
+    <w:rPr>
+      <w:color w:val="0563C1" w:themeColor="hyperlink"/>
+      <w:u w:val="single"/>
+    </w:rPr>
+  </w:style>
+  <w:style w:type="character" w:styleId="UnresolvedMention">
+    <w:name w:val="Unresolved Mention"/>
+    <w:basedOn w:val="DefaultParagraphFont"/>
+    <w:uiPriority w:val="99"/>
+    <w:semiHidden/>
+    <w:unhideWhenUsed/>
+    <w:rsid w:val="002023E6"/>
+    <w:rPr>
+      <w:color w:val="808080"/>
+      <w:shd w:val="clear" w:color="auto" w:fill="E6E6E6"/>
+    </w:rPr>
+  </w:style>
 </w:styles>
 </file>
 
@@ -2223,7 +2455,7 @@
 </file>
 
 <file path=customXml/itemProps1.xml><?xml version="1.0" encoding="utf-8"?>
-<ds:datastoreItem xmlns:ds="http://schemas.openxmlformats.org/officeDocument/2006/customXml" ds:itemID="{9FE2FAB9-F90B-4459-9A76-F7E0FD90191B}">
+<ds:datastoreItem xmlns:ds="http://schemas.openxmlformats.org/officeDocument/2006/customXml" ds:itemID="{81D3E7ED-E54F-4D4E-9D22-915905CCD529}">
   <ds:schemaRefs>
     <ds:schemaRef ds:uri="http://schemas.openxmlformats.org/officeDocument/2006/bibliography"/>
   </ds:schemaRefs>

</xml_diff>

<commit_message>
add further learning, link section
</commit_message>
<xml_diff>
--- a/getting-started-with-openstack/Lab 1 - Getting Started with OpenStack.docx
+++ b/getting-started-with-openstack/Lab 1 - Getting Started with OpenStack.docx
@@ -123,10 +123,7 @@
         <w:pStyle w:val="Heading2"/>
       </w:pPr>
       <w:r>
-        <w:t>Relevant</w:t>
-      </w:r>
-      <w:r>
-        <w:t xml:space="preserve"> </w:t>
+        <w:t xml:space="preserve">Relevant </w:t>
       </w:r>
       <w:r>
         <w:t xml:space="preserve">NICE Cybersecurity Framework </w:t>
@@ -199,8 +196,6 @@
             <w:r>
               <w:t>T0489</w:t>
             </w:r>
-            <w:bookmarkStart w:id="0" w:name="_GoBack"/>
-            <w:bookmarkEnd w:id="0"/>
           </w:p>
         </w:tc>
       </w:tr>
@@ -229,25 +224,25 @@
           </w:tcPr>
           <w:p>
             <w:r>
-              <w:t>K0610</w:t>
-            </w:r>
-            <w:r>
-              <w:t xml:space="preserve">, </w:t>
-            </w:r>
-            <w:r>
-              <w:t>K0230</w:t>
-            </w:r>
-            <w:r>
-              <w:t xml:space="preserve">, </w:t>
-            </w:r>
-            <w:r>
               <w:t>K0056</w:t>
             </w:r>
             <w:r>
               <w:t xml:space="preserve">, </w:t>
             </w:r>
             <w:r>
-              <w:t>K0336</w:t>
+              <w:t>K0230, K0056</w:t>
+            </w:r>
+            <w:r>
+              <w:t>, K0336</w:t>
+            </w:r>
+            <w:r>
+              <w:t>,</w:t>
+            </w:r>
+            <w:r>
+              <w:t xml:space="preserve"> </w:t>
+            </w:r>
+            <w:r>
+              <w:t>K0610</w:t>
             </w:r>
           </w:p>
         </w:tc>
@@ -461,6 +456,51 @@
         <w:t>This lab has not submission requirements</w:t>
       </w:r>
     </w:p>
+    <w:p>
+      <w:pPr>
+        <w:pStyle w:val="Heading1"/>
+      </w:pPr>
+      <w:r>
+        <w:t>Further Learning/</w:t>
+      </w:r>
+      <w:bookmarkStart w:id="0" w:name="_GoBack"/>
+      <w:bookmarkEnd w:id="0"/>
+      <w:r>
+        <w:t>Links/</w:t>
+      </w:r>
+      <w:r>
+        <w:t>Resources</w:t>
+      </w:r>
+    </w:p>
+    <w:p>
+      <w:pPr>
+        <w:pStyle w:val="ListParagraph"/>
+        <w:numPr>
+          <w:ilvl w:val="0"/>
+          <w:numId w:val="10"/>
+        </w:numPr>
+      </w:pPr>
+      <w:proofErr w:type="spellStart"/>
+      <w:r>
+        <w:t>asf</w:t>
+      </w:r>
+      <w:proofErr w:type="spellEnd"/>
+    </w:p>
+    <w:p>
+      <w:pPr>
+        <w:pStyle w:val="ListParagraph"/>
+        <w:numPr>
+          <w:ilvl w:val="0"/>
+          <w:numId w:val="10"/>
+        </w:numPr>
+      </w:pPr>
+      <w:proofErr w:type="spellStart"/>
+      <w:r>
+        <w:t>asdf</w:t>
+      </w:r>
+      <w:proofErr w:type="spellEnd"/>
+    </w:p>
+    <w:p/>
     <w:p>
       <w:pPr>
         <w:pStyle w:val="IntenseQuote"/>
@@ -861,6 +901,92 @@
     </w:lvl>
   </w:abstractNum>
   <w:abstractNum w:abstractNumId="2" w15:restartNumberingAfterBreak="0">
+    <w:nsid w:val="2AFD685D"/>
+    <w:multiLevelType w:val="hybridMultilevel"/>
+    <w:tmpl w:val="6BC62940"/>
+    <w:lvl w:ilvl="0" w:tplc="0409000F">
+      <w:start w:val="1"/>
+      <w:numFmt w:val="decimal"/>
+      <w:lvlText w:val="%1."/>
+      <w:lvlJc w:val="left"/>
+      <w:pPr>
+        <w:ind w:left="720" w:hanging="360"/>
+      </w:pPr>
+    </w:lvl>
+    <w:lvl w:ilvl="1" w:tplc="04090019" w:tentative="1">
+      <w:start w:val="1"/>
+      <w:numFmt w:val="lowerLetter"/>
+      <w:lvlText w:val="%2."/>
+      <w:lvlJc w:val="left"/>
+      <w:pPr>
+        <w:ind w:left="1440" w:hanging="360"/>
+      </w:pPr>
+    </w:lvl>
+    <w:lvl w:ilvl="2" w:tplc="0409001B" w:tentative="1">
+      <w:start w:val="1"/>
+      <w:numFmt w:val="lowerRoman"/>
+      <w:lvlText w:val="%3."/>
+      <w:lvlJc w:val="right"/>
+      <w:pPr>
+        <w:ind w:left="2160" w:hanging="180"/>
+      </w:pPr>
+    </w:lvl>
+    <w:lvl w:ilvl="3" w:tplc="0409000F" w:tentative="1">
+      <w:start w:val="1"/>
+      <w:numFmt w:val="decimal"/>
+      <w:lvlText w:val="%4."/>
+      <w:lvlJc w:val="left"/>
+      <w:pPr>
+        <w:ind w:left="2880" w:hanging="360"/>
+      </w:pPr>
+    </w:lvl>
+    <w:lvl w:ilvl="4" w:tplc="04090019" w:tentative="1">
+      <w:start w:val="1"/>
+      <w:numFmt w:val="lowerLetter"/>
+      <w:lvlText w:val="%5."/>
+      <w:lvlJc w:val="left"/>
+      <w:pPr>
+        <w:ind w:left="3600" w:hanging="360"/>
+      </w:pPr>
+    </w:lvl>
+    <w:lvl w:ilvl="5" w:tplc="0409001B" w:tentative="1">
+      <w:start w:val="1"/>
+      <w:numFmt w:val="lowerRoman"/>
+      <w:lvlText w:val="%6."/>
+      <w:lvlJc w:val="right"/>
+      <w:pPr>
+        <w:ind w:left="4320" w:hanging="180"/>
+      </w:pPr>
+    </w:lvl>
+    <w:lvl w:ilvl="6" w:tplc="0409000F" w:tentative="1">
+      <w:start w:val="1"/>
+      <w:numFmt w:val="decimal"/>
+      <w:lvlText w:val="%7."/>
+      <w:lvlJc w:val="left"/>
+      <w:pPr>
+        <w:ind w:left="5040" w:hanging="360"/>
+      </w:pPr>
+    </w:lvl>
+    <w:lvl w:ilvl="7" w:tplc="04090019" w:tentative="1">
+      <w:start w:val="1"/>
+      <w:numFmt w:val="lowerLetter"/>
+      <w:lvlText w:val="%8."/>
+      <w:lvlJc w:val="left"/>
+      <w:pPr>
+        <w:ind w:left="5760" w:hanging="360"/>
+      </w:pPr>
+    </w:lvl>
+    <w:lvl w:ilvl="8" w:tplc="0409001B" w:tentative="1">
+      <w:start w:val="1"/>
+      <w:numFmt w:val="lowerRoman"/>
+      <w:lvlText w:val="%9."/>
+      <w:lvlJc w:val="right"/>
+      <w:pPr>
+        <w:ind w:left="6480" w:hanging="180"/>
+      </w:pPr>
+    </w:lvl>
+  </w:abstractNum>
+  <w:abstractNum w:abstractNumId="3" w15:restartNumberingAfterBreak="0">
     <w:nsid w:val="3AD7016B"/>
     <w:multiLevelType w:val="hybridMultilevel"/>
     <w:tmpl w:val="A9F49EA0"/>
@@ -946,7 +1072,7 @@
       </w:pPr>
     </w:lvl>
   </w:abstractNum>
-  <w:abstractNum w:abstractNumId="3" w15:restartNumberingAfterBreak="0">
+  <w:abstractNum w:abstractNumId="4" w15:restartNumberingAfterBreak="0">
     <w:nsid w:val="5AD61F9F"/>
     <w:multiLevelType w:val="hybridMultilevel"/>
     <w:tmpl w:val="85F0D27E"/>
@@ -1032,10 +1158,10 @@
       </w:pPr>
     </w:lvl>
   </w:abstractNum>
-  <w:abstractNum w:abstractNumId="4" w15:restartNumberingAfterBreak="0">
+  <w:abstractNum w:abstractNumId="5" w15:restartNumberingAfterBreak="0">
     <w:nsid w:val="5D1E21A0"/>
     <w:multiLevelType w:val="hybridMultilevel"/>
-    <w:tmpl w:val="62CA741A"/>
+    <w:tmpl w:val="6BC62940"/>
     <w:lvl w:ilvl="0" w:tplc="0409000F">
       <w:start w:val="1"/>
       <w:numFmt w:val="decimal"/>
@@ -1118,7 +1244,7 @@
       </w:pPr>
     </w:lvl>
   </w:abstractNum>
-  <w:abstractNum w:abstractNumId="5" w15:restartNumberingAfterBreak="0">
+  <w:abstractNum w:abstractNumId="6" w15:restartNumberingAfterBreak="0">
     <w:nsid w:val="6A575DBA"/>
     <w:multiLevelType w:val="hybridMultilevel"/>
     <w:tmpl w:val="03C2AABE"/>
@@ -1204,7 +1330,7 @@
       </w:pPr>
     </w:lvl>
   </w:abstractNum>
-  <w:abstractNum w:abstractNumId="6" w15:restartNumberingAfterBreak="0">
+  <w:abstractNum w:abstractNumId="7" w15:restartNumberingAfterBreak="0">
     <w:nsid w:val="6CD73E5A"/>
     <w:multiLevelType w:val="hybridMultilevel"/>
     <w:tmpl w:val="B96E3B50"/>
@@ -1290,7 +1416,7 @@
       </w:pPr>
     </w:lvl>
   </w:abstractNum>
-  <w:abstractNum w:abstractNumId="7" w15:restartNumberingAfterBreak="0">
+  <w:abstractNum w:abstractNumId="8" w15:restartNumberingAfterBreak="0">
     <w:nsid w:val="6CEA0BC1"/>
     <w:multiLevelType w:val="hybridMultilevel"/>
     <w:tmpl w:val="62CA741A"/>
@@ -1376,7 +1502,7 @@
       </w:pPr>
     </w:lvl>
   </w:abstractNum>
-  <w:abstractNum w:abstractNumId="8" w15:restartNumberingAfterBreak="0">
+  <w:abstractNum w:abstractNumId="9" w15:restartNumberingAfterBreak="0">
     <w:nsid w:val="7C966465"/>
     <w:multiLevelType w:val="hybridMultilevel"/>
     <w:tmpl w:val="359E7A30"/>
@@ -1466,28 +1592,31 @@
     <w:abstractNumId w:val="1"/>
   </w:num>
   <w:num w:numId="2">
-    <w:abstractNumId w:val="5"/>
+    <w:abstractNumId w:val="6"/>
   </w:num>
   <w:num w:numId="3">
-    <w:abstractNumId w:val="3"/>
+    <w:abstractNumId w:val="4"/>
   </w:num>
   <w:num w:numId="4">
     <w:abstractNumId w:val="0"/>
   </w:num>
   <w:num w:numId="5">
-    <w:abstractNumId w:val="2"/>
+    <w:abstractNumId w:val="3"/>
   </w:num>
   <w:num w:numId="6">
-    <w:abstractNumId w:val="6"/>
+    <w:abstractNumId w:val="7"/>
   </w:num>
   <w:num w:numId="7">
-    <w:abstractNumId w:val="7"/>
+    <w:abstractNumId w:val="8"/>
   </w:num>
   <w:num w:numId="8">
-    <w:abstractNumId w:val="8"/>
+    <w:abstractNumId w:val="9"/>
   </w:num>
   <w:num w:numId="9">
-    <w:abstractNumId w:val="4"/>
+    <w:abstractNumId w:val="5"/>
+  </w:num>
+  <w:num w:numId="10">
+    <w:abstractNumId w:val="2"/>
   </w:num>
 </w:numbering>
 </file>
@@ -2455,7 +2584,7 @@
 </file>
 
 <file path=customXml/itemProps1.xml><?xml version="1.0" encoding="utf-8"?>
-<ds:datastoreItem xmlns:ds="http://schemas.openxmlformats.org/officeDocument/2006/customXml" ds:itemID="{81D3E7ED-E54F-4D4E-9D22-915905CCD529}">
+<ds:datastoreItem xmlns:ds="http://schemas.openxmlformats.org/officeDocument/2006/customXml" ds:itemID="{50E55E20-A89B-4D78-A031-8F09B3C22F85}">
   <ds:schemaRefs>
     <ds:schemaRef ds:uri="http://schemas.openxmlformats.org/officeDocument/2006/bibliography"/>
   </ds:schemaRefs>

</xml_diff>